<commit_message>
AC changed some parts in the report
</commit_message>
<xml_diff>
--- a/Week 4 Choo/Week 4 Report/Assignment_4_Report_Aldalton_Choo_101212783.docx
+++ b/Week 4 Choo/Week 4 Report/Assignment_4_Report_Aldalton_Choo_101212783.docx
@@ -18,8 +18,59 @@
           <w:szCs w:val="28"/>
           <w:lang w:val="en-US"/>
         </w:rPr>
-        <w:t>Student Name: Aldalton Choo Chien Khin</w:t>
-      </w:r>
+        <w:t xml:space="preserve">Student Name: </w:t>
+      </w:r>
+      <w:proofErr w:type="spellStart"/>
+      <w:r>
+        <w:rPr>
+          <w:rFonts w:ascii="Times New Roman" w:hAnsi="Times New Roman" w:cs="Times New Roman"/>
+          <w:sz w:val="28"/>
+          <w:szCs w:val="28"/>
+          <w:lang w:val="en-US"/>
+        </w:rPr>
+        <w:t>Aldalton</w:t>
+      </w:r>
+      <w:proofErr w:type="spellEnd"/>
+      <w:r>
+        <w:rPr>
+          <w:rFonts w:ascii="Times New Roman" w:hAnsi="Times New Roman" w:cs="Times New Roman"/>
+          <w:sz w:val="28"/>
+          <w:szCs w:val="28"/>
+          <w:lang w:val="en-US"/>
+        </w:rPr>
+        <w:t xml:space="preserve"> Choo </w:t>
+      </w:r>
+      <w:proofErr w:type="spellStart"/>
+      <w:r>
+        <w:rPr>
+          <w:rFonts w:ascii="Times New Roman" w:hAnsi="Times New Roman" w:cs="Times New Roman"/>
+          <w:sz w:val="28"/>
+          <w:szCs w:val="28"/>
+          <w:lang w:val="en-US"/>
+        </w:rPr>
+        <w:t>Chien</w:t>
+      </w:r>
+      <w:proofErr w:type="spellEnd"/>
+      <w:r>
+        <w:rPr>
+          <w:rFonts w:ascii="Times New Roman" w:hAnsi="Times New Roman" w:cs="Times New Roman"/>
+          <w:sz w:val="28"/>
+          <w:szCs w:val="28"/>
+          <w:lang w:val="en-US"/>
+        </w:rPr>
+        <w:t xml:space="preserve"> </w:t>
+      </w:r>
+      <w:proofErr w:type="spellStart"/>
+      <w:r>
+        <w:rPr>
+          <w:rFonts w:ascii="Times New Roman" w:hAnsi="Times New Roman" w:cs="Times New Roman"/>
+          <w:sz w:val="28"/>
+          <w:szCs w:val="28"/>
+          <w:lang w:val="en-US"/>
+        </w:rPr>
+        <w:t>Khin</w:t>
+      </w:r>
+      <w:proofErr w:type="spellEnd"/>
     </w:p>
     <w:p>
       <w:pPr>
@@ -478,7 +529,29 @@
           <w:szCs w:val="28"/>
           <w:lang w:val="en-US"/>
         </w:rPr>
-        <w:t>Figure (3) These are the functions created to load coordinates.csv file into the tableview in the app and using the segue method to link the coordinates and the map kit.</w:t>
+        <w:t xml:space="preserve">Figure (3) These are the functions created to load coordinates.csv file into the </w:t>
+      </w:r>
+      <w:proofErr w:type="spellStart"/>
+      <w:r>
+        <w:rPr>
+          <w:rFonts w:ascii="Times New Roman" w:hAnsi="Times New Roman" w:cs="Times New Roman"/>
+          <w:b/>
+          <w:sz w:val="28"/>
+          <w:szCs w:val="28"/>
+          <w:lang w:val="en-US"/>
+        </w:rPr>
+        <w:t>tableview</w:t>
+      </w:r>
+      <w:proofErr w:type="spellEnd"/>
+      <w:r>
+        <w:rPr>
+          <w:rFonts w:ascii="Times New Roman" w:hAnsi="Times New Roman" w:cs="Times New Roman"/>
+          <w:b/>
+          <w:sz w:val="28"/>
+          <w:szCs w:val="28"/>
+          <w:lang w:val="en-US"/>
+        </w:rPr>
+        <w:t xml:space="preserve"> in the app and using the segue method to link the coordinates and the map kit.</w:t>
       </w:r>
     </w:p>
     <w:p>
@@ -674,14 +747,65 @@
           <w:lang w:val="en-US"/>
         </w:rPr>
       </w:pPr>
-      <w:r>
-        <w:rPr>
-          <w:rFonts w:ascii="Times New Roman" w:hAnsi="Times New Roman" w:cs="Times New Roman"/>
-          <w:sz w:val="28"/>
-          <w:szCs w:val="28"/>
-          <w:lang w:val="en-US"/>
-        </w:rPr>
-        <w:t>checkLatValid is created to set a certain condition to be used in the test cases later on to check if the app is working as intended. The variable Num is created to make sure that the coordinates entered are in numeral form and not in other forms else it will return false. Lat variable is created to make sure the latitude entered is more than -90 degrees and less than 90 degrees so that the latitude can be verified as a valid latitude else it will return false. Long variable is created to make sure the longitude entered is more than -180 degrees and less than 180 degrees so that the longitude can be a verified as a valid longitude else it will return false.</w:t>
+      <w:proofErr w:type="spellStart"/>
+      <w:r>
+        <w:rPr>
+          <w:rFonts w:ascii="Times New Roman" w:hAnsi="Times New Roman" w:cs="Times New Roman"/>
+          <w:sz w:val="28"/>
+          <w:szCs w:val="28"/>
+          <w:lang w:val="en-US"/>
+        </w:rPr>
+        <w:t>checkLatValid</w:t>
+      </w:r>
+      <w:proofErr w:type="spellEnd"/>
+      <w:r>
+        <w:rPr>
+          <w:rFonts w:ascii="Times New Roman" w:hAnsi="Times New Roman" w:cs="Times New Roman"/>
+          <w:sz w:val="28"/>
+          <w:szCs w:val="28"/>
+          <w:lang w:val="en-US"/>
+        </w:rPr>
+        <w:t xml:space="preserve"> is created to set a certain condition to be used in the test cases later on to check if the app is working as intended. The variable </w:t>
+      </w:r>
+      <w:proofErr w:type="spellStart"/>
+      <w:r>
+        <w:rPr>
+          <w:rFonts w:ascii="Times New Roman" w:hAnsi="Times New Roman" w:cs="Times New Roman"/>
+          <w:sz w:val="28"/>
+          <w:szCs w:val="28"/>
+          <w:lang w:val="en-US"/>
+        </w:rPr>
+        <w:t>Num</w:t>
+      </w:r>
+      <w:proofErr w:type="spellEnd"/>
+      <w:r>
+        <w:rPr>
+          <w:rFonts w:ascii="Times New Roman" w:hAnsi="Times New Roman" w:cs="Times New Roman"/>
+          <w:sz w:val="28"/>
+          <w:szCs w:val="28"/>
+          <w:lang w:val="en-US"/>
+        </w:rPr>
+        <w:t xml:space="preserve"> is created to make sure that the coordinates entered are in numeral form and not in other forms else it will return false. </w:t>
+      </w:r>
+      <w:proofErr w:type="spellStart"/>
+      <w:r>
+        <w:rPr>
+          <w:rFonts w:ascii="Times New Roman" w:hAnsi="Times New Roman" w:cs="Times New Roman"/>
+          <w:sz w:val="28"/>
+          <w:szCs w:val="28"/>
+          <w:lang w:val="en-US"/>
+        </w:rPr>
+        <w:t>Lat</w:t>
+      </w:r>
+      <w:proofErr w:type="spellEnd"/>
+      <w:r>
+        <w:rPr>
+          <w:rFonts w:ascii="Times New Roman" w:hAnsi="Times New Roman" w:cs="Times New Roman"/>
+          <w:sz w:val="28"/>
+          <w:szCs w:val="28"/>
+          <w:lang w:val="en-US"/>
+        </w:rPr>
+        <w:t xml:space="preserve"> variable is created to make sure the latitude entered is more than -90 degrees and less than 90 degrees so that the latitude can be verified as a valid latitude else it will return false. Long variable is created to make sure the longitude entered is more than -180 degrees and less than 180 degrees so that the longitude can be a verified as a valid longitude else it will return false.</w:t>
       </w:r>
     </w:p>
     <w:p>
@@ -816,14 +940,25 @@
           <w:lang w:val="en-US"/>
         </w:rPr>
       </w:pPr>
-      <w:r>
-        <w:rPr>
-          <w:rFonts w:ascii="Times New Roman" w:hAnsi="Times New Roman" w:cs="Times New Roman"/>
-          <w:sz w:val="28"/>
-          <w:szCs w:val="28"/>
-          <w:lang w:val="en-US"/>
-        </w:rPr>
-        <w:t>testLat () is t</w:t>
+      <w:proofErr w:type="spellStart"/>
+      <w:r>
+        <w:rPr>
+          <w:rFonts w:ascii="Times New Roman" w:hAnsi="Times New Roman" w:cs="Times New Roman"/>
+          <w:sz w:val="28"/>
+          <w:szCs w:val="28"/>
+          <w:lang w:val="en-US"/>
+        </w:rPr>
+        <w:t>testLat</w:t>
+      </w:r>
+      <w:proofErr w:type="spellEnd"/>
+      <w:r>
+        <w:rPr>
+          <w:rFonts w:ascii="Times New Roman" w:hAnsi="Times New Roman" w:cs="Times New Roman"/>
+          <w:sz w:val="28"/>
+          <w:szCs w:val="28"/>
+          <w:lang w:val="en-US"/>
+        </w:rPr>
+        <w:t xml:space="preserve"> () is t</w:t>
       </w:r>
       <w:r>
         <w:rPr>
@@ -850,25 +985,103 @@
           <w:szCs w:val="28"/>
           <w:lang w:val="en-US"/>
         </w:rPr>
-        <w:t>is a valid latitude based on the conditions set in the checkLatValid function in the ViewController.swift file. If the latitude is less than -90 or more than 90 degrees then it will return false. XCT</w:t>
-      </w:r>
-      <w:r>
-        <w:rPr>
-          <w:rFonts w:ascii="Times New Roman" w:hAnsi="Times New Roman" w:cs="Times New Roman"/>
-          <w:sz w:val="28"/>
-          <w:szCs w:val="28"/>
-          <w:lang w:val="en-US"/>
-        </w:rPr>
-        <w:t>AssertFalse is used to help validate that the result w</w:t>
-      </w:r>
-      <w:r>
-        <w:rPr>
-          <w:rFonts w:ascii="Times New Roman" w:hAnsi="Times New Roman" w:cs="Times New Roman"/>
-          <w:sz w:val="28"/>
-          <w:szCs w:val="28"/>
-          <w:lang w:val="en-US"/>
-        </w:rPr>
-        <w:t>ill return false. Since the latitude is less than -90 degrees the result will return false. Since the result is false then the test is a success.</w:t>
+        <w:t xml:space="preserve">is a valid latitude based on the conditions set in the </w:t>
+      </w:r>
+      <w:proofErr w:type="spellStart"/>
+      <w:r>
+        <w:rPr>
+          <w:rFonts w:ascii="Times New Roman" w:hAnsi="Times New Roman" w:cs="Times New Roman"/>
+          <w:sz w:val="28"/>
+          <w:szCs w:val="28"/>
+          <w:lang w:val="en-US"/>
+        </w:rPr>
+        <w:t>checkLatValid</w:t>
+      </w:r>
+      <w:proofErr w:type="spellEnd"/>
+      <w:r>
+        <w:rPr>
+          <w:rFonts w:ascii="Times New Roman" w:hAnsi="Times New Roman" w:cs="Times New Roman"/>
+          <w:sz w:val="28"/>
+          <w:szCs w:val="28"/>
+          <w:lang w:val="en-US"/>
+        </w:rPr>
+        <w:t xml:space="preserve"> function in the </w:t>
+      </w:r>
+      <w:proofErr w:type="spellStart"/>
+      <w:r>
+        <w:rPr>
+          <w:rFonts w:ascii="Times New Roman" w:hAnsi="Times New Roman" w:cs="Times New Roman"/>
+          <w:sz w:val="28"/>
+          <w:szCs w:val="28"/>
+          <w:lang w:val="en-US"/>
+        </w:rPr>
+        <w:t>ViewController.swift</w:t>
+      </w:r>
+      <w:proofErr w:type="spellEnd"/>
+      <w:r>
+        <w:rPr>
+          <w:rFonts w:ascii="Times New Roman" w:hAnsi="Times New Roman" w:cs="Times New Roman"/>
+          <w:sz w:val="28"/>
+          <w:szCs w:val="28"/>
+          <w:lang w:val="en-US"/>
+        </w:rPr>
+        <w:t xml:space="preserve"> file. If the latitude is less than -90 or more than 90 degrees then it will return false. </w:t>
+      </w:r>
+      <w:proofErr w:type="spellStart"/>
+      <w:r>
+        <w:rPr>
+          <w:rFonts w:ascii="Times New Roman" w:hAnsi="Times New Roman" w:cs="Times New Roman"/>
+          <w:sz w:val="28"/>
+          <w:szCs w:val="28"/>
+          <w:lang w:val="en-US"/>
+        </w:rPr>
+        <w:t>XCT</w:t>
+      </w:r>
+      <w:r>
+        <w:rPr>
+          <w:rFonts w:ascii="Times New Roman" w:hAnsi="Times New Roman" w:cs="Times New Roman"/>
+          <w:sz w:val="28"/>
+          <w:szCs w:val="28"/>
+          <w:lang w:val="en-US"/>
+        </w:rPr>
+        <w:t>AssertFalse</w:t>
+      </w:r>
+      <w:proofErr w:type="spellEnd"/>
+      <w:r>
+        <w:rPr>
+          <w:rFonts w:ascii="Times New Roman" w:hAnsi="Times New Roman" w:cs="Times New Roman"/>
+          <w:sz w:val="28"/>
+          <w:szCs w:val="28"/>
+          <w:lang w:val="en-US"/>
+        </w:rPr>
+        <w:t xml:space="preserve"> is used to help validate that the result w</w:t>
+      </w:r>
+      <w:r>
+        <w:rPr>
+          <w:rFonts w:ascii="Times New Roman" w:hAnsi="Times New Roman" w:cs="Times New Roman"/>
+          <w:sz w:val="28"/>
+          <w:szCs w:val="28"/>
+          <w:lang w:val="en-US"/>
+        </w:rPr>
+        <w:t>ill return false. Since the latitude</w:t>
+      </w:r>
+      <w:r>
+        <w:rPr>
+          <w:rFonts w:ascii="Times New Roman" w:hAnsi="Times New Roman" w:cs="Times New Roman"/>
+          <w:sz w:val="28"/>
+          <w:szCs w:val="28"/>
+          <w:lang w:val="en-US"/>
+        </w:rPr>
+        <w:t xml:space="preserve"> entered is “-107.99642684” which</w:t>
+      </w:r>
+      <w:r>
+        <w:rPr>
+          <w:rFonts w:ascii="Times New Roman" w:hAnsi="Times New Roman" w:cs="Times New Roman"/>
+          <w:sz w:val="28"/>
+          <w:szCs w:val="28"/>
+          <w:lang w:val="en-US"/>
+        </w:rPr>
+        <w:t xml:space="preserve"> is less than -90 degrees the result will return false. Since the result is false then the test is a success.</w:t>
       </w:r>
     </w:p>
     <w:p>
@@ -898,46 +1111,272 @@
           <w:lang w:val="en-US"/>
         </w:rPr>
         <w:tab/>
-        <w:t>testLong () is to make sure the longitude entered is a valid longtitude based on the conditions set in the checkLatValid function in the ViewController.swift file. If the longitude entered is less than -180 degrees or more than 180 degrees then it will return false. XCTAssertFalse is used to help validate that the result will return false. Since the longitude entered is 300 degrees and more than 180 degrees the result will return false. Since the result is false than the test is a success.</w:t>
-      </w:r>
-    </w:p>
-    <w:p>
-      <w:pPr>
-        <w:rPr>
-          <w:rFonts w:ascii="Times New Roman" w:hAnsi="Times New Roman" w:cs="Times New Roman"/>
-          <w:sz w:val="28"/>
-          <w:szCs w:val="28"/>
-          <w:lang w:val="en-US"/>
-        </w:rPr>
-      </w:pPr>
-    </w:p>
-    <w:p>
-      <w:pPr>
-        <w:rPr>
-          <w:rFonts w:ascii="Times New Roman" w:hAnsi="Times New Roman" w:cs="Times New Roman"/>
-          <w:sz w:val="28"/>
-          <w:szCs w:val="28"/>
-          <w:lang w:val="en-US"/>
-        </w:rPr>
-      </w:pPr>
-      <w:r>
-        <w:rPr>
-          <w:rFonts w:ascii="Times New Roman" w:hAnsi="Times New Roman" w:cs="Times New Roman"/>
-          <w:sz w:val="28"/>
-          <w:szCs w:val="28"/>
-          <w:lang w:val="en-US"/>
-        </w:rPr>
-        <w:tab/>
-        <w:t>testCoord() is to make sure th</w:t>
-      </w:r>
-      <w:r>
-        <w:rPr>
-          <w:rFonts w:ascii="Times New Roman" w:hAnsi="Times New Roman" w:cs="Times New Roman"/>
-          <w:sz w:val="28"/>
-          <w:szCs w:val="28"/>
-          <w:lang w:val="en-US"/>
-        </w:rPr>
-        <w:t>e coordinates entered are all in numerical value. As you can see the fakeNum coordinates have semi-colons in front of them. Since the coordinates entered are non-numerical the result will return false. Since XCTAssertFalse is used and false result is returned the test case is a success.</w:t>
+      </w:r>
+      <w:proofErr w:type="spellStart"/>
+      <w:r>
+        <w:rPr>
+          <w:rFonts w:ascii="Times New Roman" w:hAnsi="Times New Roman" w:cs="Times New Roman"/>
+          <w:sz w:val="28"/>
+          <w:szCs w:val="28"/>
+          <w:lang w:val="en-US"/>
+        </w:rPr>
+        <w:t>testLong</w:t>
+      </w:r>
+      <w:proofErr w:type="spellEnd"/>
+      <w:r>
+        <w:rPr>
+          <w:rFonts w:ascii="Times New Roman" w:hAnsi="Times New Roman" w:cs="Times New Roman"/>
+          <w:sz w:val="28"/>
+          <w:szCs w:val="28"/>
+          <w:lang w:val="en-US"/>
+        </w:rPr>
+        <w:t xml:space="preserve"> () is to make sure the longitude entered is a valid </w:t>
+      </w:r>
+      <w:proofErr w:type="spellStart"/>
+      <w:r>
+        <w:rPr>
+          <w:rFonts w:ascii="Times New Roman" w:hAnsi="Times New Roman" w:cs="Times New Roman"/>
+          <w:sz w:val="28"/>
+          <w:szCs w:val="28"/>
+          <w:lang w:val="en-US"/>
+        </w:rPr>
+        <w:t>longtitude</w:t>
+      </w:r>
+      <w:proofErr w:type="spellEnd"/>
+      <w:r>
+        <w:rPr>
+          <w:rFonts w:ascii="Times New Roman" w:hAnsi="Times New Roman" w:cs="Times New Roman"/>
+          <w:sz w:val="28"/>
+          <w:szCs w:val="28"/>
+          <w:lang w:val="en-US"/>
+        </w:rPr>
+        <w:t xml:space="preserve"> based on the conditions set in the </w:t>
+      </w:r>
+      <w:proofErr w:type="spellStart"/>
+      <w:r>
+        <w:rPr>
+          <w:rFonts w:ascii="Times New Roman" w:hAnsi="Times New Roman" w:cs="Times New Roman"/>
+          <w:sz w:val="28"/>
+          <w:szCs w:val="28"/>
+          <w:lang w:val="en-US"/>
+        </w:rPr>
+        <w:t>checkLatValid</w:t>
+      </w:r>
+      <w:proofErr w:type="spellEnd"/>
+      <w:r>
+        <w:rPr>
+          <w:rFonts w:ascii="Times New Roman" w:hAnsi="Times New Roman" w:cs="Times New Roman"/>
+          <w:sz w:val="28"/>
+          <w:szCs w:val="28"/>
+          <w:lang w:val="en-US"/>
+        </w:rPr>
+        <w:t xml:space="preserve"> function in the </w:t>
+      </w:r>
+      <w:proofErr w:type="spellStart"/>
+      <w:r>
+        <w:rPr>
+          <w:rFonts w:ascii="Times New Roman" w:hAnsi="Times New Roman" w:cs="Times New Roman"/>
+          <w:sz w:val="28"/>
+          <w:szCs w:val="28"/>
+          <w:lang w:val="en-US"/>
+        </w:rPr>
+        <w:t>ViewController.swift</w:t>
+      </w:r>
+      <w:proofErr w:type="spellEnd"/>
+      <w:r>
+        <w:rPr>
+          <w:rFonts w:ascii="Times New Roman" w:hAnsi="Times New Roman" w:cs="Times New Roman"/>
+          <w:sz w:val="28"/>
+          <w:szCs w:val="28"/>
+          <w:lang w:val="en-US"/>
+        </w:rPr>
+        <w:t xml:space="preserve"> file. If the longitude entered is less than -180 degrees or more than 180 degrees then it will return false. </w:t>
+      </w:r>
+      <w:proofErr w:type="spellStart"/>
+      <w:r>
+        <w:rPr>
+          <w:rFonts w:ascii="Times New Roman" w:hAnsi="Times New Roman" w:cs="Times New Roman"/>
+          <w:sz w:val="28"/>
+          <w:szCs w:val="28"/>
+          <w:lang w:val="en-US"/>
+        </w:rPr>
+        <w:t>XCTAssertFalse</w:t>
+      </w:r>
+      <w:proofErr w:type="spellEnd"/>
+      <w:r>
+        <w:rPr>
+          <w:rFonts w:ascii="Times New Roman" w:hAnsi="Times New Roman" w:cs="Times New Roman"/>
+          <w:sz w:val="28"/>
+          <w:szCs w:val="28"/>
+          <w:lang w:val="en-US"/>
+        </w:rPr>
+        <w:t xml:space="preserve"> is used to help validate that the result will return false. Since the longitude entered is 300 degrees and more than 180 degrees the result will return false. Since the result is false than the test is a success.</w:t>
+      </w:r>
+    </w:p>
+    <w:p>
+      <w:pPr>
+        <w:rPr>
+          <w:rFonts w:ascii="Times New Roman" w:hAnsi="Times New Roman" w:cs="Times New Roman"/>
+          <w:sz w:val="28"/>
+          <w:szCs w:val="28"/>
+          <w:lang w:val="en-US"/>
+        </w:rPr>
+      </w:pPr>
+    </w:p>
+    <w:p>
+      <w:pPr>
+        <w:pStyle w:val="p1"/>
+        <w:rPr>
+          <w:color w:val="000000" w:themeColor="text1"/>
+        </w:rPr>
+      </w:pPr>
+      <w:proofErr w:type="spellStart"/>
+      <w:proofErr w:type="gramStart"/>
+      <w:r>
+        <w:rPr>
+          <w:rFonts w:ascii="Times New Roman" w:hAnsi="Times New Roman" w:cs="Times New Roman"/>
+          <w:color w:val="000000" w:themeColor="text1"/>
+          <w:sz w:val="28"/>
+          <w:szCs w:val="28"/>
+          <w:lang w:val="en-US"/>
+        </w:rPr>
+        <w:t>testCoord</w:t>
+      </w:r>
+      <w:proofErr w:type="spellEnd"/>
+      <w:r>
+        <w:rPr>
+          <w:rFonts w:ascii="Times New Roman" w:hAnsi="Times New Roman" w:cs="Times New Roman"/>
+          <w:color w:val="000000" w:themeColor="text1"/>
+          <w:sz w:val="28"/>
+          <w:szCs w:val="28"/>
+          <w:lang w:val="en-US"/>
+        </w:rPr>
+        <w:t>(</w:t>
+      </w:r>
+      <w:proofErr w:type="gramEnd"/>
+      <w:r>
+        <w:rPr>
+          <w:rFonts w:ascii="Times New Roman" w:hAnsi="Times New Roman" w:cs="Times New Roman"/>
+          <w:color w:val="000000" w:themeColor="text1"/>
+          <w:sz w:val="28"/>
+          <w:szCs w:val="28"/>
+          <w:lang w:val="en-US"/>
+        </w:rPr>
+        <w:t>) is to make sure th</w:t>
+      </w:r>
+      <w:r>
+        <w:rPr>
+          <w:rFonts w:ascii="Times New Roman" w:hAnsi="Times New Roman" w:cs="Times New Roman"/>
+          <w:color w:val="000000" w:themeColor="text1"/>
+          <w:sz w:val="28"/>
+          <w:szCs w:val="28"/>
+          <w:lang w:val="en-US"/>
+        </w:rPr>
+        <w:t xml:space="preserve">e coordinates entered are all in numerical value. As you can see the </w:t>
+      </w:r>
+      <w:proofErr w:type="spellStart"/>
+      <w:r>
+        <w:rPr>
+          <w:rFonts w:ascii="Times New Roman" w:hAnsi="Times New Roman" w:cs="Times New Roman"/>
+          <w:color w:val="000000" w:themeColor="text1"/>
+          <w:sz w:val="28"/>
+          <w:szCs w:val="28"/>
+          <w:lang w:val="en-US"/>
+        </w:rPr>
+        <w:t>fakeNum</w:t>
+      </w:r>
+      <w:proofErr w:type="spellEnd"/>
+      <w:r>
+        <w:rPr>
+          <w:rFonts w:ascii="Times New Roman" w:hAnsi="Times New Roman" w:cs="Times New Roman"/>
+          <w:color w:val="000000" w:themeColor="text1"/>
+          <w:sz w:val="28"/>
+          <w:szCs w:val="28"/>
+          <w:lang w:val="en-US"/>
+        </w:rPr>
+        <w:t xml:space="preserve"> coordinates</w:t>
+      </w:r>
+      <w:r>
+        <w:rPr>
+          <w:rFonts w:ascii="Times New Roman" w:hAnsi="Times New Roman" w:cs="Times New Roman"/>
+          <w:color w:val="000000" w:themeColor="text1"/>
+          <w:sz w:val="28"/>
+          <w:szCs w:val="28"/>
+          <w:lang w:val="en-US"/>
+        </w:rPr>
+        <w:t xml:space="preserve"> are </w:t>
+      </w:r>
+      <w:proofErr w:type="gramStart"/>
+      <w:r>
+        <w:rPr>
+          <w:rFonts w:ascii="Times New Roman" w:hAnsi="Times New Roman" w:cs="Times New Roman"/>
+          <w:color w:val="000000" w:themeColor="text1"/>
+          <w:sz w:val="28"/>
+          <w:szCs w:val="28"/>
+          <w:lang w:val="en-US"/>
+        </w:rPr>
+        <w:t>“</w:t>
+      </w:r>
+      <w:r>
+        <w:rPr>
+          <w:rFonts w:ascii="Times New Roman" w:hAnsi="Times New Roman" w:cs="Times New Roman"/>
+          <w:color w:val="000000" w:themeColor="text1"/>
+          <w:sz w:val="28"/>
+          <w:szCs w:val="28"/>
+        </w:rPr>
+        <w:t>;;;</w:t>
+      </w:r>
+      <w:proofErr w:type="gramEnd"/>
+      <w:r>
+        <w:rPr>
+          <w:rFonts w:ascii="Times New Roman" w:hAnsi="Times New Roman" w:cs="Times New Roman"/>
+          <w:color w:val="000000" w:themeColor="text1"/>
+          <w:sz w:val="28"/>
+          <w:szCs w:val="28"/>
+        </w:rPr>
+        <w:t>-57.99642604;120.42767357</w:t>
+      </w:r>
+      <w:r>
+        <w:rPr>
+          <w:rFonts w:ascii="Times New Roman" w:hAnsi="Times New Roman" w:cs="Times New Roman"/>
+          <w:color w:val="000000" w:themeColor="text1"/>
+          <w:sz w:val="28"/>
+          <w:szCs w:val="28"/>
+          <w:lang w:val="en-US"/>
+        </w:rPr>
+        <w:t xml:space="preserve"> ” </w:t>
+      </w:r>
+      <w:r>
+        <w:rPr>
+          <w:rFonts w:ascii="Times New Roman" w:hAnsi="Times New Roman" w:cs="Times New Roman"/>
+          <w:color w:val="000000" w:themeColor="text1"/>
+          <w:sz w:val="28"/>
+          <w:szCs w:val="28"/>
+          <w:lang w:val="en-US"/>
+        </w:rPr>
+        <w:t xml:space="preserve">Since the coordinates entered are non-numerical the result will return false. Since </w:t>
+      </w:r>
+      <w:proofErr w:type="spellStart"/>
+      <w:r>
+        <w:rPr>
+          <w:rFonts w:ascii="Times New Roman" w:hAnsi="Times New Roman" w:cs="Times New Roman"/>
+          <w:color w:val="000000" w:themeColor="text1"/>
+          <w:sz w:val="28"/>
+          <w:szCs w:val="28"/>
+          <w:lang w:val="en-US"/>
+        </w:rPr>
+        <w:t>XCTAssertFalse</w:t>
+      </w:r>
+      <w:proofErr w:type="spellEnd"/>
+      <w:r>
+        <w:rPr>
+          <w:rFonts w:ascii="Times New Roman" w:hAnsi="Times New Roman" w:cs="Times New Roman"/>
+          <w:color w:val="000000" w:themeColor="text1"/>
+          <w:sz w:val="28"/>
+          <w:szCs w:val="28"/>
+          <w:lang w:val="en-US"/>
+        </w:rPr>
+        <w:t xml:space="preserve"> is used and false result is returned the test case is a success.</w:t>
       </w:r>
     </w:p>
     <w:p>
@@ -1052,77 +1491,341 @@
           <w:lang w:val="en-US"/>
         </w:rPr>
         <w:tab/>
-        <w:t>testEmpty is created to make sure that the coordinates entered is not empty. If the coordinates entered is empty the test result will return false and this is based on the conditions set in checkLatValid where if num = valid return false. Since the fakeNum coordinate, fakeLat and fakeLong are empty strings the result will return false. Since XCTAssertFalse is used and the result returned is false the test case is a success.</w:t>
-      </w:r>
-    </w:p>
-    <w:p>
-      <w:pPr>
-        <w:rPr>
-          <w:rFonts w:ascii="Times New Roman" w:hAnsi="Times New Roman" w:cs="Times New Roman"/>
-          <w:sz w:val="28"/>
-          <w:szCs w:val="28"/>
-          <w:lang w:val="en-US"/>
-        </w:rPr>
-      </w:pPr>
-    </w:p>
-    <w:p>
-      <w:pPr>
-        <w:rPr>
-          <w:rFonts w:ascii="Times New Roman" w:hAnsi="Times New Roman" w:cs="Times New Roman"/>
-          <w:sz w:val="28"/>
-          <w:szCs w:val="28"/>
-          <w:lang w:val="en-US"/>
-        </w:rPr>
-      </w:pPr>
-      <w:r>
-        <w:rPr>
-          <w:rFonts w:ascii="Times New Roman" w:hAnsi="Times New Roman" w:cs="Times New Roman"/>
+      </w:r>
+      <w:proofErr w:type="spellStart"/>
+      <w:r>
+        <w:rPr>
+          <w:rFonts w:ascii="Times New Roman" w:hAnsi="Times New Roman" w:cs="Times New Roman"/>
+          <w:sz w:val="28"/>
+          <w:szCs w:val="28"/>
+          <w:lang w:val="en-US"/>
+        </w:rPr>
+        <w:t>testEmpty</w:t>
+      </w:r>
+      <w:proofErr w:type="spellEnd"/>
+      <w:r>
+        <w:rPr>
+          <w:rFonts w:ascii="Times New Roman" w:hAnsi="Times New Roman" w:cs="Times New Roman"/>
+          <w:sz w:val="28"/>
+          <w:szCs w:val="28"/>
+          <w:lang w:val="en-US"/>
+        </w:rPr>
+        <w:t xml:space="preserve"> is created to make sure that the coordinates entered is not empty. If the coordinates entered is empty the test result will return false and this is based on the conditions set in </w:t>
+      </w:r>
+      <w:proofErr w:type="spellStart"/>
+      <w:r>
+        <w:rPr>
+          <w:rFonts w:ascii="Times New Roman" w:hAnsi="Times New Roman" w:cs="Times New Roman"/>
+          <w:sz w:val="28"/>
+          <w:szCs w:val="28"/>
+          <w:lang w:val="en-US"/>
+        </w:rPr>
+        <w:t>checkLatValid</w:t>
+      </w:r>
+      <w:proofErr w:type="spellEnd"/>
+      <w:r>
+        <w:rPr>
+          <w:rFonts w:ascii="Times New Roman" w:hAnsi="Times New Roman" w:cs="Times New Roman"/>
+          <w:sz w:val="28"/>
+          <w:szCs w:val="28"/>
+          <w:lang w:val="en-US"/>
+        </w:rPr>
+        <w:t xml:space="preserve"> where if </w:t>
+      </w:r>
+      <w:proofErr w:type="spellStart"/>
+      <w:r>
+        <w:rPr>
+          <w:rFonts w:ascii="Times New Roman" w:hAnsi="Times New Roman" w:cs="Times New Roman"/>
+          <w:sz w:val="28"/>
+          <w:szCs w:val="28"/>
+          <w:lang w:val="en-US"/>
+        </w:rPr>
+        <w:t>num</w:t>
+      </w:r>
+      <w:proofErr w:type="spellEnd"/>
+      <w:r>
+        <w:rPr>
+          <w:rFonts w:ascii="Times New Roman" w:hAnsi="Times New Roman" w:cs="Times New Roman"/>
+          <w:sz w:val="28"/>
+          <w:szCs w:val="28"/>
+          <w:lang w:val="en-US"/>
+        </w:rPr>
+        <w:t xml:space="preserve"> = valid return false. Since the </w:t>
+      </w:r>
+      <w:proofErr w:type="spellStart"/>
+      <w:r>
+        <w:rPr>
+          <w:rFonts w:ascii="Times New Roman" w:hAnsi="Times New Roman" w:cs="Times New Roman"/>
+          <w:sz w:val="28"/>
+          <w:szCs w:val="28"/>
+          <w:lang w:val="en-US"/>
+        </w:rPr>
+        <w:t>fakeNum</w:t>
+      </w:r>
+      <w:proofErr w:type="spellEnd"/>
+      <w:r>
+        <w:rPr>
+          <w:rFonts w:ascii="Times New Roman" w:hAnsi="Times New Roman" w:cs="Times New Roman"/>
+          <w:sz w:val="28"/>
+          <w:szCs w:val="28"/>
+          <w:lang w:val="en-US"/>
+        </w:rPr>
+        <w:t xml:space="preserve"> coordinate, </w:t>
+      </w:r>
+      <w:proofErr w:type="spellStart"/>
+      <w:r>
+        <w:rPr>
+          <w:rFonts w:ascii="Times New Roman" w:hAnsi="Times New Roman" w:cs="Times New Roman"/>
+          <w:sz w:val="28"/>
+          <w:szCs w:val="28"/>
+          <w:lang w:val="en-US"/>
+        </w:rPr>
+        <w:t>fakeLat</w:t>
+      </w:r>
+      <w:proofErr w:type="spellEnd"/>
+      <w:r>
+        <w:rPr>
+          <w:rFonts w:ascii="Times New Roman" w:hAnsi="Times New Roman" w:cs="Times New Roman"/>
+          <w:sz w:val="28"/>
+          <w:szCs w:val="28"/>
+          <w:lang w:val="en-US"/>
+        </w:rPr>
+        <w:t xml:space="preserve"> and </w:t>
+      </w:r>
+      <w:proofErr w:type="spellStart"/>
+      <w:r>
+        <w:rPr>
+          <w:rFonts w:ascii="Times New Roman" w:hAnsi="Times New Roman" w:cs="Times New Roman"/>
+          <w:sz w:val="28"/>
+          <w:szCs w:val="28"/>
+          <w:lang w:val="en-US"/>
+        </w:rPr>
+        <w:t>fakeLong</w:t>
+      </w:r>
+      <w:proofErr w:type="spellEnd"/>
+      <w:r>
+        <w:rPr>
+          <w:rFonts w:ascii="Times New Roman" w:hAnsi="Times New Roman" w:cs="Times New Roman"/>
+          <w:sz w:val="28"/>
+          <w:szCs w:val="28"/>
+          <w:lang w:val="en-US"/>
+        </w:rPr>
+        <w:t xml:space="preserve"> are empty strings the result will return false. Since </w:t>
+      </w:r>
+      <w:proofErr w:type="spellStart"/>
+      <w:r>
+        <w:rPr>
+          <w:rFonts w:ascii="Times New Roman" w:hAnsi="Times New Roman" w:cs="Times New Roman"/>
+          <w:sz w:val="28"/>
+          <w:szCs w:val="28"/>
+          <w:lang w:val="en-US"/>
+        </w:rPr>
+        <w:t>XCTAssertFalse</w:t>
+      </w:r>
+      <w:proofErr w:type="spellEnd"/>
+      <w:r>
+        <w:rPr>
+          <w:rFonts w:ascii="Times New Roman" w:hAnsi="Times New Roman" w:cs="Times New Roman"/>
+          <w:sz w:val="28"/>
+          <w:szCs w:val="28"/>
+          <w:lang w:val="en-US"/>
+        </w:rPr>
+        <w:t xml:space="preserve"> is used and the result returned is false the test case is a success.</w:t>
+      </w:r>
+    </w:p>
+    <w:p>
+      <w:pPr>
+        <w:rPr>
+          <w:rFonts w:ascii="Times New Roman" w:hAnsi="Times New Roman" w:cs="Times New Roman"/>
+          <w:sz w:val="28"/>
+          <w:szCs w:val="28"/>
+          <w:lang w:val="en-US"/>
+        </w:rPr>
+      </w:pPr>
+    </w:p>
+    <w:p>
+      <w:pPr>
+        <w:pStyle w:val="p1"/>
+        <w:rPr>
+          <w:color w:val="000000" w:themeColor="text1"/>
+        </w:rPr>
+      </w:pPr>
+      <w:r>
+        <w:rPr>
+          <w:rFonts w:ascii="Times New Roman" w:hAnsi="Times New Roman" w:cs="Times New Roman"/>
+          <w:color w:val="000000" w:themeColor="text1"/>
           <w:sz w:val="28"/>
           <w:szCs w:val="28"/>
           <w:lang w:val="en-US"/>
         </w:rPr>
         <w:tab/>
-        <w:t xml:space="preserve">testValidCoord is create to make sure the coordinates entered are valid numeral coordinates only and no alphabets in it. Since the fakeNum coordinate has alphabets in it the test result should return a false. </w:t>
-      </w:r>
-      <w:r>
-        <w:rPr>
-          <w:rFonts w:ascii="Times New Roman" w:hAnsi="Times New Roman" w:cs="Times New Roman"/>
-          <w:sz w:val="28"/>
-          <w:szCs w:val="28"/>
-          <w:lang w:val="en-US"/>
-        </w:rPr>
-        <w:t>Since XCTAssertFalse is used and the result returned is false the test case is a success.</w:t>
-      </w:r>
-    </w:p>
-    <w:p>
-      <w:pPr>
-        <w:rPr>
-          <w:rFonts w:ascii="Times New Roman" w:hAnsi="Times New Roman" w:cs="Times New Roman"/>
-          <w:sz w:val="28"/>
-          <w:szCs w:val="28"/>
-          <w:lang w:val="en-US"/>
-        </w:rPr>
-      </w:pPr>
-    </w:p>
-    <w:p>
-      <w:pPr>
-        <w:rPr>
-          <w:rFonts w:ascii="Times New Roman" w:hAnsi="Times New Roman" w:cs="Times New Roman"/>
-          <w:sz w:val="28"/>
-          <w:szCs w:val="28"/>
-          <w:lang w:val="en-US"/>
-        </w:rPr>
-      </w:pPr>
-    </w:p>
-    <w:p>
-      <w:pPr>
-        <w:rPr>
-          <w:rFonts w:ascii="Times New Roman" w:hAnsi="Times New Roman" w:cs="Times New Roman"/>
-          <w:sz w:val="28"/>
-          <w:szCs w:val="28"/>
-          <w:lang w:val="en-US"/>
-        </w:rPr>
-      </w:pPr>
+      </w:r>
+      <w:proofErr w:type="spellStart"/>
+      <w:r>
+        <w:rPr>
+          <w:rFonts w:ascii="Times New Roman" w:hAnsi="Times New Roman" w:cs="Times New Roman"/>
+          <w:color w:val="000000" w:themeColor="text1"/>
+          <w:sz w:val="28"/>
+          <w:szCs w:val="28"/>
+          <w:lang w:val="en-US"/>
+        </w:rPr>
+        <w:t>testValidCoord</w:t>
+      </w:r>
+      <w:proofErr w:type="spellEnd"/>
+      <w:r>
+        <w:rPr>
+          <w:rFonts w:ascii="Times New Roman" w:hAnsi="Times New Roman" w:cs="Times New Roman"/>
+          <w:color w:val="000000" w:themeColor="text1"/>
+          <w:sz w:val="28"/>
+          <w:szCs w:val="28"/>
+          <w:lang w:val="en-US"/>
+        </w:rPr>
+        <w:t xml:space="preserve"> is create to make sure the coordinates entered are valid numeral coordinates only and no alphabets in it. Since the </w:t>
+      </w:r>
+      <w:proofErr w:type="spellStart"/>
+      <w:r>
+        <w:rPr>
+          <w:rFonts w:ascii="Times New Roman" w:hAnsi="Times New Roman" w:cs="Times New Roman"/>
+          <w:color w:val="000000" w:themeColor="text1"/>
+          <w:sz w:val="28"/>
+          <w:szCs w:val="28"/>
+          <w:lang w:val="en-US"/>
+        </w:rPr>
+        <w:t>fakeNum</w:t>
+      </w:r>
+      <w:proofErr w:type="spellEnd"/>
+      <w:r>
+        <w:rPr>
+          <w:rFonts w:ascii="Times New Roman" w:hAnsi="Times New Roman" w:cs="Times New Roman"/>
+          <w:color w:val="000000" w:themeColor="text1"/>
+          <w:sz w:val="28"/>
+          <w:szCs w:val="28"/>
+          <w:lang w:val="en-US"/>
+        </w:rPr>
+        <w:t xml:space="preserve"> coordinate </w:t>
+      </w:r>
+      <w:r>
+        <w:rPr>
+          <w:rFonts w:ascii="Times New Roman" w:hAnsi="Times New Roman" w:cs="Times New Roman"/>
+          <w:color w:val="000000" w:themeColor="text1"/>
+          <w:sz w:val="28"/>
+          <w:szCs w:val="28"/>
+          <w:lang w:val="en-US"/>
+        </w:rPr>
+        <w:t>is “</w:t>
+      </w:r>
+      <w:r>
+        <w:rPr>
+          <w:rFonts w:ascii="Times New Roman" w:hAnsi="Times New Roman" w:cs="Times New Roman"/>
+          <w:color w:val="000000" w:themeColor="text1"/>
+          <w:sz w:val="28"/>
+          <w:szCs w:val="28"/>
+        </w:rPr>
+        <w:t>aaaaadsasd-57.</w:t>
+      </w:r>
+      <w:proofErr w:type="gramStart"/>
+      <w:r>
+        <w:rPr>
+          <w:rFonts w:ascii="Times New Roman" w:hAnsi="Times New Roman" w:cs="Times New Roman"/>
+          <w:color w:val="000000" w:themeColor="text1"/>
+          <w:sz w:val="28"/>
+          <w:szCs w:val="28"/>
+        </w:rPr>
+        <w:t>99642604;cxasdasdaczx</w:t>
+      </w:r>
+      <w:proofErr w:type="gramEnd"/>
+      <w:r>
+        <w:rPr>
+          <w:rFonts w:ascii="Times New Roman" w:hAnsi="Times New Roman" w:cs="Times New Roman"/>
+          <w:color w:val="000000" w:themeColor="text1"/>
+          <w:sz w:val="28"/>
+          <w:szCs w:val="28"/>
+        </w:rPr>
+        <w:t>300.42767357</w:t>
+      </w:r>
+      <w:r>
+        <w:rPr>
+          <w:rFonts w:ascii="Times New Roman" w:hAnsi="Times New Roman" w:cs="Times New Roman"/>
+          <w:sz w:val="28"/>
+          <w:szCs w:val="28"/>
+          <w:lang w:val="en-US"/>
+        </w:rPr>
+        <w:t xml:space="preserve"> </w:t>
+      </w:r>
+      <w:r>
+        <w:rPr>
+          <w:rFonts w:ascii="Times New Roman" w:hAnsi="Times New Roman" w:cs="Times New Roman"/>
+          <w:color w:val="000000" w:themeColor="text1"/>
+          <w:sz w:val="28"/>
+          <w:szCs w:val="28"/>
+          <w:lang w:val="en-US"/>
+        </w:rPr>
+        <w:t xml:space="preserve">” </w:t>
+      </w:r>
+      <w:r>
+        <w:rPr>
+          <w:rFonts w:ascii="Times New Roman" w:hAnsi="Times New Roman" w:cs="Times New Roman"/>
+          <w:color w:val="000000" w:themeColor="text1"/>
+          <w:sz w:val="28"/>
+          <w:szCs w:val="28"/>
+          <w:lang w:val="en-US"/>
+        </w:rPr>
+        <w:t xml:space="preserve">the test result should return a false. Since </w:t>
+      </w:r>
+      <w:proofErr w:type="spellStart"/>
+      <w:r>
+        <w:rPr>
+          <w:rFonts w:ascii="Times New Roman" w:hAnsi="Times New Roman" w:cs="Times New Roman"/>
+          <w:color w:val="000000" w:themeColor="text1"/>
+          <w:sz w:val="28"/>
+          <w:szCs w:val="28"/>
+          <w:lang w:val="en-US"/>
+        </w:rPr>
+        <w:t>XCTAssertFalse</w:t>
+      </w:r>
+      <w:proofErr w:type="spellEnd"/>
+      <w:r>
+        <w:rPr>
+          <w:rFonts w:ascii="Times New Roman" w:hAnsi="Times New Roman" w:cs="Times New Roman"/>
+          <w:color w:val="000000" w:themeColor="text1"/>
+          <w:sz w:val="28"/>
+          <w:szCs w:val="28"/>
+          <w:lang w:val="en-US"/>
+        </w:rPr>
+        <w:t xml:space="preserve"> is used and the result returned is false the test case is a success.</w:t>
+      </w:r>
+    </w:p>
+    <w:p>
+      <w:pPr>
+        <w:rPr>
+          <w:rFonts w:ascii="Times New Roman" w:hAnsi="Times New Roman" w:cs="Times New Roman"/>
+          <w:sz w:val="28"/>
+          <w:szCs w:val="28"/>
+          <w:lang w:val="en-US"/>
+        </w:rPr>
+      </w:pPr>
+    </w:p>
+    <w:p>
+      <w:pPr>
+        <w:rPr>
+          <w:rFonts w:ascii="Times New Roman" w:hAnsi="Times New Roman" w:cs="Times New Roman"/>
+          <w:sz w:val="28"/>
+          <w:szCs w:val="28"/>
+          <w:lang w:val="en-US"/>
+        </w:rPr>
+      </w:pPr>
+    </w:p>
+    <w:p>
+      <w:pPr>
+        <w:rPr>
+          <w:rFonts w:ascii="Times New Roman" w:hAnsi="Times New Roman" w:cs="Times New Roman"/>
+          <w:sz w:val="28"/>
+          <w:szCs w:val="28"/>
+          <w:lang w:val="en-US"/>
+        </w:rPr>
+      </w:pPr>
+      <w:bookmarkStart w:id="0" w:name="_GoBack"/>
+      <w:bookmarkEnd w:id="0"/>
     </w:p>
     <w:p>
       <w:pPr>
@@ -1340,7 +2043,27 @@
           <w:szCs w:val="28"/>
           <w:lang w:val="en-US"/>
         </w:rPr>
-        <w:t>An example of how a unit testing would be useful is testing whether the user has access to internet connections. The scenario would be a user trying to load an item from the Lazada application</w:t>
+        <w:t xml:space="preserve">An example of how a unit testing would be useful is testing whether the user has access to internet connections. The scenario would be a user trying to load an item from the </w:t>
+      </w:r>
+      <w:proofErr w:type="spellStart"/>
+      <w:r>
+        <w:rPr>
+          <w:rFonts w:ascii="Times New Roman" w:hAnsi="Times New Roman" w:cs="Times New Roman"/>
+          <w:sz w:val="28"/>
+          <w:szCs w:val="28"/>
+          <w:lang w:val="en-US"/>
+        </w:rPr>
+        <w:t>Lazada</w:t>
+      </w:r>
+      <w:proofErr w:type="spellEnd"/>
+      <w:r>
+        <w:rPr>
+          <w:rFonts w:ascii="Times New Roman" w:hAnsi="Times New Roman" w:cs="Times New Roman"/>
+          <w:sz w:val="28"/>
+          <w:szCs w:val="28"/>
+          <w:lang w:val="en-US"/>
+        </w:rPr>
+        <w:t xml:space="preserve"> application</w:t>
       </w:r>
       <w:r>
         <w:rPr>
@@ -1367,25 +2090,85 @@
           <w:szCs w:val="28"/>
           <w:lang w:val="en-US"/>
         </w:rPr>
-        <w:t xml:space="preserve">on the Lazada app but the user has not internet connection meaning that the user failed to meet the test condition, </w:t>
-      </w:r>
-      <w:r>
-        <w:rPr>
-          <w:rFonts w:ascii="Times New Roman" w:hAnsi="Times New Roman" w:cs="Times New Roman"/>
-          <w:sz w:val="28"/>
-          <w:szCs w:val="28"/>
-          <w:lang w:val="en-US"/>
-        </w:rPr>
-        <w:t xml:space="preserve">the Lazada app will print out </w:t>
-      </w:r>
-      <w:r>
-        <w:rPr>
-          <w:rFonts w:ascii="Times New Roman" w:hAnsi="Times New Roman" w:cs="Times New Roman"/>
-          <w:sz w:val="28"/>
-          <w:szCs w:val="28"/>
-          <w:lang w:val="en-US"/>
-        </w:rPr>
-        <w:t>an error message saying “connect to an internet source and reload the page after”. But if the user has internet connection then the user will be redirected to the item page that he clicked on the Lazada app.</w:t>
+        <w:t xml:space="preserve">on the </w:t>
+      </w:r>
+      <w:proofErr w:type="spellStart"/>
+      <w:r>
+        <w:rPr>
+          <w:rFonts w:ascii="Times New Roman" w:hAnsi="Times New Roman" w:cs="Times New Roman"/>
+          <w:sz w:val="28"/>
+          <w:szCs w:val="28"/>
+          <w:lang w:val="en-US"/>
+        </w:rPr>
+        <w:t>Lazada</w:t>
+      </w:r>
+      <w:proofErr w:type="spellEnd"/>
+      <w:r>
+        <w:rPr>
+          <w:rFonts w:ascii="Times New Roman" w:hAnsi="Times New Roman" w:cs="Times New Roman"/>
+          <w:sz w:val="28"/>
+          <w:szCs w:val="28"/>
+          <w:lang w:val="en-US"/>
+        </w:rPr>
+        <w:t xml:space="preserve"> app but the user has not internet connection meaning that the user failed to meet the test condition, </w:t>
+      </w:r>
+      <w:r>
+        <w:rPr>
+          <w:rFonts w:ascii="Times New Roman" w:hAnsi="Times New Roman" w:cs="Times New Roman"/>
+          <w:sz w:val="28"/>
+          <w:szCs w:val="28"/>
+          <w:lang w:val="en-US"/>
+        </w:rPr>
+        <w:t xml:space="preserve">the </w:t>
+      </w:r>
+      <w:proofErr w:type="spellStart"/>
+      <w:r>
+        <w:rPr>
+          <w:rFonts w:ascii="Times New Roman" w:hAnsi="Times New Roman" w:cs="Times New Roman"/>
+          <w:sz w:val="28"/>
+          <w:szCs w:val="28"/>
+          <w:lang w:val="en-US"/>
+        </w:rPr>
+        <w:t>Lazada</w:t>
+      </w:r>
+      <w:proofErr w:type="spellEnd"/>
+      <w:r>
+        <w:rPr>
+          <w:rFonts w:ascii="Times New Roman" w:hAnsi="Times New Roman" w:cs="Times New Roman"/>
+          <w:sz w:val="28"/>
+          <w:szCs w:val="28"/>
+          <w:lang w:val="en-US"/>
+        </w:rPr>
+        <w:t xml:space="preserve"> app will print out </w:t>
+      </w:r>
+      <w:r>
+        <w:rPr>
+          <w:rFonts w:ascii="Times New Roman" w:hAnsi="Times New Roman" w:cs="Times New Roman"/>
+          <w:sz w:val="28"/>
+          <w:szCs w:val="28"/>
+          <w:lang w:val="en-US"/>
+        </w:rPr>
+        <w:t xml:space="preserve">an error message saying “connect to an internet source and reload the page after”. But if the user has internet connection then the user will be redirected to the item page that he clicked on the </w:t>
+      </w:r>
+      <w:proofErr w:type="spellStart"/>
+      <w:r>
+        <w:rPr>
+          <w:rFonts w:ascii="Times New Roman" w:hAnsi="Times New Roman" w:cs="Times New Roman"/>
+          <w:sz w:val="28"/>
+          <w:szCs w:val="28"/>
+          <w:lang w:val="en-US"/>
+        </w:rPr>
+        <w:t>Lazada</w:t>
+      </w:r>
+      <w:proofErr w:type="spellEnd"/>
+      <w:r>
+        <w:rPr>
+          <w:rFonts w:ascii="Times New Roman" w:hAnsi="Times New Roman" w:cs="Times New Roman"/>
+          <w:sz w:val="28"/>
+          <w:szCs w:val="28"/>
+          <w:lang w:val="en-US"/>
+        </w:rPr>
+        <w:t xml:space="preserve"> app.</w:t>
       </w:r>
       <w:r>
         <w:rPr>
@@ -1415,7 +2198,27 @@
           <w:lang w:val="en-US"/>
         </w:rPr>
         <w:tab/>
-        <w:t xml:space="preserve">Another example of a test case would be the user has internet connection but the Lazada app </w:t>
+        <w:t xml:space="preserve">Another example of a test case would be the user has internet connection but the </w:t>
+      </w:r>
+      <w:proofErr w:type="spellStart"/>
+      <w:r>
+        <w:rPr>
+          <w:rFonts w:ascii="Times New Roman" w:hAnsi="Times New Roman" w:cs="Times New Roman"/>
+          <w:sz w:val="28"/>
+          <w:szCs w:val="28"/>
+          <w:lang w:val="en-US"/>
+        </w:rPr>
+        <w:t>Lazada</w:t>
+      </w:r>
+      <w:proofErr w:type="spellEnd"/>
+      <w:r>
+        <w:rPr>
+          <w:rFonts w:ascii="Times New Roman" w:hAnsi="Times New Roman" w:cs="Times New Roman"/>
+          <w:sz w:val="28"/>
+          <w:szCs w:val="28"/>
+          <w:lang w:val="en-US"/>
+        </w:rPr>
+        <w:t xml:space="preserve"> app </w:t>
       </w:r>
       <w:r>
         <w:rPr>
@@ -1442,25 +2245,105 @@
           <w:szCs w:val="28"/>
           <w:lang w:val="en-US"/>
         </w:rPr>
-        <w:t xml:space="preserve"> and the condition of this test would be the Lazada app will be able to connect to the database within 30 seconds else the test case is a failure</w:t>
-      </w:r>
-      <w:r>
-        <w:rPr>
-          <w:rFonts w:ascii="Times New Roman" w:hAnsi="Times New Roman" w:cs="Times New Roman"/>
-          <w:sz w:val="28"/>
-          <w:szCs w:val="28"/>
-          <w:lang w:val="en-US"/>
-        </w:rPr>
-        <w:t>. If the user has selected an item from the Lazada app</w:t>
-      </w:r>
-      <w:r>
-        <w:rPr>
-          <w:rFonts w:ascii="Times New Roman" w:hAnsi="Times New Roman" w:cs="Times New Roman"/>
-          <w:sz w:val="28"/>
-          <w:szCs w:val="28"/>
-          <w:lang w:val="en-US"/>
-        </w:rPr>
-        <w:t>, the Lazada app will try to connect to the database and if it is able to connect to the database within 30 seconds it will retrieve the data required and show it to the user on his screen and this is considered a success but if the app fails to connect to the database after 30 seconds, the Lazada app will print out a message to the user saying “ server is not responding please try again later or reload the page”</w:t>
+        <w:t xml:space="preserve"> and the condition of this test would be the </w:t>
+      </w:r>
+      <w:proofErr w:type="spellStart"/>
+      <w:r>
+        <w:rPr>
+          <w:rFonts w:ascii="Times New Roman" w:hAnsi="Times New Roman" w:cs="Times New Roman"/>
+          <w:sz w:val="28"/>
+          <w:szCs w:val="28"/>
+          <w:lang w:val="en-US"/>
+        </w:rPr>
+        <w:t>Lazada</w:t>
+      </w:r>
+      <w:proofErr w:type="spellEnd"/>
+      <w:r>
+        <w:rPr>
+          <w:rFonts w:ascii="Times New Roman" w:hAnsi="Times New Roman" w:cs="Times New Roman"/>
+          <w:sz w:val="28"/>
+          <w:szCs w:val="28"/>
+          <w:lang w:val="en-US"/>
+        </w:rPr>
+        <w:t xml:space="preserve"> app will be able to connect to the database within 30 seconds else the test case is a failure</w:t>
+      </w:r>
+      <w:r>
+        <w:rPr>
+          <w:rFonts w:ascii="Times New Roman" w:hAnsi="Times New Roman" w:cs="Times New Roman"/>
+          <w:sz w:val="28"/>
+          <w:szCs w:val="28"/>
+          <w:lang w:val="en-US"/>
+        </w:rPr>
+        <w:t xml:space="preserve">. If the user has selected an item from the </w:t>
+      </w:r>
+      <w:proofErr w:type="spellStart"/>
+      <w:r>
+        <w:rPr>
+          <w:rFonts w:ascii="Times New Roman" w:hAnsi="Times New Roman" w:cs="Times New Roman"/>
+          <w:sz w:val="28"/>
+          <w:szCs w:val="28"/>
+          <w:lang w:val="en-US"/>
+        </w:rPr>
+        <w:t>Lazada</w:t>
+      </w:r>
+      <w:proofErr w:type="spellEnd"/>
+      <w:r>
+        <w:rPr>
+          <w:rFonts w:ascii="Times New Roman" w:hAnsi="Times New Roman" w:cs="Times New Roman"/>
+          <w:sz w:val="28"/>
+          <w:szCs w:val="28"/>
+          <w:lang w:val="en-US"/>
+        </w:rPr>
+        <w:t xml:space="preserve"> app</w:t>
+      </w:r>
+      <w:r>
+        <w:rPr>
+          <w:rFonts w:ascii="Times New Roman" w:hAnsi="Times New Roman" w:cs="Times New Roman"/>
+          <w:sz w:val="28"/>
+          <w:szCs w:val="28"/>
+          <w:lang w:val="en-US"/>
+        </w:rPr>
+        <w:t xml:space="preserve">, the </w:t>
+      </w:r>
+      <w:proofErr w:type="spellStart"/>
+      <w:r>
+        <w:rPr>
+          <w:rFonts w:ascii="Times New Roman" w:hAnsi="Times New Roman" w:cs="Times New Roman"/>
+          <w:sz w:val="28"/>
+          <w:szCs w:val="28"/>
+          <w:lang w:val="en-US"/>
+        </w:rPr>
+        <w:t>Lazada</w:t>
+      </w:r>
+      <w:proofErr w:type="spellEnd"/>
+      <w:r>
+        <w:rPr>
+          <w:rFonts w:ascii="Times New Roman" w:hAnsi="Times New Roman" w:cs="Times New Roman"/>
+          <w:sz w:val="28"/>
+          <w:szCs w:val="28"/>
+          <w:lang w:val="en-US"/>
+        </w:rPr>
+        <w:t xml:space="preserve"> app will try to connect to the database and if it is able to connect to the database within 30 seconds it will retrieve the data required and show it to the user on his screen and this is considered a success but if the app fails to connect to the database after 30 seconds, the </w:t>
+      </w:r>
+      <w:proofErr w:type="spellStart"/>
+      <w:r>
+        <w:rPr>
+          <w:rFonts w:ascii="Times New Roman" w:hAnsi="Times New Roman" w:cs="Times New Roman"/>
+          <w:sz w:val="28"/>
+          <w:szCs w:val="28"/>
+          <w:lang w:val="en-US"/>
+        </w:rPr>
+        <w:t>Lazada</w:t>
+      </w:r>
+      <w:proofErr w:type="spellEnd"/>
+      <w:r>
+        <w:rPr>
+          <w:rFonts w:ascii="Times New Roman" w:hAnsi="Times New Roman" w:cs="Times New Roman"/>
+          <w:sz w:val="28"/>
+          <w:szCs w:val="28"/>
+          <w:lang w:val="en-US"/>
+        </w:rPr>
+        <w:t xml:space="preserve"> app will print out a message to the user saying “ server is not responding please try again later or reload the page”</w:t>
       </w:r>
       <w:r>
         <w:rPr>
@@ -1471,8 +2354,6 @@
         </w:rPr>
         <w:t xml:space="preserve"> and this is means the test case failed</w:t>
       </w:r>
-      <w:bookmarkStart w:id="0" w:name="_GoBack"/>
-      <w:bookmarkEnd w:id="0"/>
       <w:r>
         <w:rPr>
           <w:rFonts w:ascii="Times New Roman" w:hAnsi="Times New Roman" w:cs="Times New Roman"/>
@@ -1510,7 +2391,67 @@
           <w:szCs w:val="28"/>
           <w:lang w:val="en-US"/>
         </w:rPr>
-        <w:t xml:space="preserve"> when the user requested for a list of items on sales and whether or not the Lazada app is able to retrieve the list of items on sales is the condition. If the Lazada app is able to show the user the list of items on sales then the test case is successful based on the conditions. Else if the Lazada app is not able to show the user the list of items on sale and it will print out an error message </w:t>
+        <w:t xml:space="preserve"> when the user requested for a list of items on sales and whether or not the </w:t>
+      </w:r>
+      <w:proofErr w:type="spellStart"/>
+      <w:r>
+        <w:rPr>
+          <w:rFonts w:ascii="Times New Roman" w:hAnsi="Times New Roman" w:cs="Times New Roman"/>
+          <w:sz w:val="28"/>
+          <w:szCs w:val="28"/>
+          <w:lang w:val="en-US"/>
+        </w:rPr>
+        <w:t>Lazada</w:t>
+      </w:r>
+      <w:proofErr w:type="spellEnd"/>
+      <w:r>
+        <w:rPr>
+          <w:rFonts w:ascii="Times New Roman" w:hAnsi="Times New Roman" w:cs="Times New Roman"/>
+          <w:sz w:val="28"/>
+          <w:szCs w:val="28"/>
+          <w:lang w:val="en-US"/>
+        </w:rPr>
+        <w:t xml:space="preserve"> app is able to retrieve the list of items on sales is the condition. If the </w:t>
+      </w:r>
+      <w:proofErr w:type="spellStart"/>
+      <w:r>
+        <w:rPr>
+          <w:rFonts w:ascii="Times New Roman" w:hAnsi="Times New Roman" w:cs="Times New Roman"/>
+          <w:sz w:val="28"/>
+          <w:szCs w:val="28"/>
+          <w:lang w:val="en-US"/>
+        </w:rPr>
+        <w:t>Lazada</w:t>
+      </w:r>
+      <w:proofErr w:type="spellEnd"/>
+      <w:r>
+        <w:rPr>
+          <w:rFonts w:ascii="Times New Roman" w:hAnsi="Times New Roman" w:cs="Times New Roman"/>
+          <w:sz w:val="28"/>
+          <w:szCs w:val="28"/>
+          <w:lang w:val="en-US"/>
+        </w:rPr>
+        <w:t xml:space="preserve"> app is able to show the user the list of items on sales then the test case is successful based on the conditions. Else if the </w:t>
+      </w:r>
+      <w:proofErr w:type="spellStart"/>
+      <w:r>
+        <w:rPr>
+          <w:rFonts w:ascii="Times New Roman" w:hAnsi="Times New Roman" w:cs="Times New Roman"/>
+          <w:sz w:val="28"/>
+          <w:szCs w:val="28"/>
+          <w:lang w:val="en-US"/>
+        </w:rPr>
+        <w:t>Lazada</w:t>
+      </w:r>
+      <w:proofErr w:type="spellEnd"/>
+      <w:r>
+        <w:rPr>
+          <w:rFonts w:ascii="Times New Roman" w:hAnsi="Times New Roman" w:cs="Times New Roman"/>
+          <w:sz w:val="28"/>
+          <w:szCs w:val="28"/>
+          <w:lang w:val="en-US"/>
+        </w:rPr>
+        <w:t xml:space="preserve"> app is not able to show the user the list of items on sale and it will print out an error message </w:t>
       </w:r>
       <w:r>
         <w:rPr>
@@ -1528,7 +2469,27 @@
           <w:szCs w:val="28"/>
           <w:lang w:val="en-US"/>
         </w:rPr>
-        <w:t>failure based on the conditions and in real life situation the Lazada app will print out a message saying “Items on promotion is not available please try again later.”</w:t>
+        <w:t xml:space="preserve">failure based on the conditions and in real life situation the </w:t>
+      </w:r>
+      <w:proofErr w:type="spellStart"/>
+      <w:r>
+        <w:rPr>
+          <w:rFonts w:ascii="Times New Roman" w:hAnsi="Times New Roman" w:cs="Times New Roman"/>
+          <w:sz w:val="28"/>
+          <w:szCs w:val="28"/>
+          <w:lang w:val="en-US"/>
+        </w:rPr>
+        <w:t>Lazada</w:t>
+      </w:r>
+      <w:proofErr w:type="spellEnd"/>
+      <w:r>
+        <w:rPr>
+          <w:rFonts w:ascii="Times New Roman" w:hAnsi="Times New Roman" w:cs="Times New Roman"/>
+          <w:sz w:val="28"/>
+          <w:szCs w:val="28"/>
+          <w:lang w:val="en-US"/>
+        </w:rPr>
+        <w:t xml:space="preserve"> app will print out a message saying “Items on promotion is not available please try again later.”</w:t>
       </w:r>
     </w:p>
     <w:sectPr>
@@ -1969,6 +2930,21 @@
     <w:semiHidden/>
     <w:unhideWhenUsed/>
   </w:style>
+  <w:style w:type="paragraph" w:customStyle="1" w:styleId="p1">
+    <w:name w:val="p1"/>
+    <w:basedOn w:val="Normal"/>
+    <w:rsid w:val="001410B5"/>
+    <w:pPr>
+      <w:shd w:val="clear" w:color="auto" w:fill="FFFFFF"/>
+    </w:pPr>
+    <w:rPr>
+      <w:rFonts w:ascii="Menlo" w:hAnsi="Menlo" w:cs="Menlo"/>
+      <w:color w:val="D12F1B"/>
+      <w:sz w:val="17"/>
+      <w:szCs w:val="17"/>
+      <w:lang w:eastAsia="en-GB"/>
+    </w:rPr>
+  </w:style>
 </w:styles>
 </file>
 

</xml_diff>